<commit_message>
Added all files for final update
</commit_message>
<xml_diff>
--- a/Deliverable4.docx
+++ b/Deliverable4.docx
@@ -108,8 +108,26 @@
       <w:pPr>
         <w:pStyle w:val="Heading2"/>
       </w:pPr>
-      <w:bookmarkStart w:id="23" w:name="literature-review"/>
+      <w:bookmarkStart w:id="23" w:name="recommendations"/>
       <w:bookmarkEnd w:id="23"/>
+      <w:r>
+        <w:t xml:space="preserve">Recommendations</w:t>
+      </w:r>
+    </w:p>
+    <w:p>
+      <w:pPr>
+        <w:pStyle w:val="FirstParagraph"/>
+      </w:pPr>
+      <w:r>
+        <w:t xml:space="preserve">Based on the observed spatial distribution of data for Oaxaca, it is not possible to pursue further correlation analysis between climate data and coffee leaf rust incidence. The closest climate station-leaf rust data pair is that of the municipality "Candelaria Loxicha", with a station in the neighboring municipality of "Pluma Hidalgo". However, they are approximately 50 km away along a mountain range, which will likely causes environmental conditions to be very different. Instead, exploring the neighboring state of Chiapas might yield some more information.</w:t>
+      </w:r>
+    </w:p>
+    <w:p>
+      <w:pPr>
+        <w:pStyle w:val="Heading2"/>
+      </w:pPr>
+      <w:bookmarkStart w:id="24" w:name="literature-review"/>
+      <w:bookmarkEnd w:id="24"/>
       <w:r>
         <w:t xml:space="preserve">Literature review</w:t>
       </w:r>
@@ -142,7 +160,7 @@
                     </pic:cNvPicPr>
                   </pic:nvPicPr>
                   <pic:blipFill>
-                    <a:blip r:embed="rId24"/>
+                    <a:blip r:embed="rId25"/>
                     <a:stretch>
                       <a:fillRect/>
                     </a:stretch>
@@ -171,12 +189,100 @@
     </w:p>
     <w:p>
       <w:pPr>
+        <w:pStyle w:val="Heading3"/>
+      </w:pPr>
+      <w:bookmarkStart w:id="26" w:name="references"/>
+      <w:bookmarkEnd w:id="26"/>
+      <w:r>
+        <w:t xml:space="preserve">References</w:t>
+      </w:r>
+    </w:p>
+    <w:p>
+      <w:pPr>
+        <w:numPr>
+          <w:numId w:val="1001"/>
+          <w:ilvl w:val="0"/>
+        </w:numPr>
+      </w:pPr>
+      <w:r>
+        <w:t xml:space="preserve">Bock, K.R. 1962. Seasonal Periodicity of Coffee Leaf Rust and Factors Affecting the Severity of Outbreaks in Kenya Colony. Trans. Brit. mycol. Soc, 45(3): 289-300.</w:t>
+      </w:r>
+    </w:p>
+    <w:p>
+      <w:pPr>
+        <w:numPr>
+          <w:numId w:val="1001"/>
+          <w:ilvl w:val="0"/>
+        </w:numPr>
+      </w:pPr>
+      <w:r>
+        <w:t xml:space="preserve">Avelino, J., Willocquet, L., Savary, S. 2004. Effects of crop management patterns on coffee rust epidemics. Plant Pathology, 535: 541 – 547.</w:t>
+      </w:r>
+    </w:p>
+    <w:p>
+      <w:pPr>
+        <w:numPr>
+          <w:numId w:val="1001"/>
+          <w:ilvl w:val="0"/>
+        </w:numPr>
+      </w:pPr>
+      <w:r>
+        <w:t xml:space="preserve">Avelino, J. Zelaya, H., Merlo, A., Pineda, A., Ordoñez, M., Savary, S. 2006. The intensity of a coffee rust epidemic is dependent on production situations. Ecological modeling, 197: 431-447.</w:t>
+      </w:r>
+    </w:p>
+    <w:p>
+      <w:pPr>
+        <w:numPr>
+          <w:numId w:val="1001"/>
+          <w:ilvl w:val="0"/>
+        </w:numPr>
+      </w:pPr>
+      <w:r>
+        <w:t xml:space="preserve">Avelino, J., Romero-Guardián, A., Cruz-Cuellar, H.F., Declereck, A.J.F. 2012. Landscape context and scale differentially impact coffee leaf rust, coffee berry borer, and coffee root-knot nematodes. Ecological Applications, 22(2): 584 – 596.</w:t>
+      </w:r>
+    </w:p>
+    <w:p>
+      <w:pPr>
+        <w:numPr>
+          <w:numId w:val="1001"/>
+          <w:ilvl w:val="0"/>
+        </w:numPr>
+      </w:pPr>
+      <w:r>
+        <w:t xml:space="preserve">Avelino, J., Cristancho, M., Georgiou, S., Imbach, P., Aguilar, L., Bornemann, G., Läderach, P., Anzueto, F., Hruska, A.J., Morales, C. 2015. The coffee rust crises in Colombia and Central America (2008 – 2013): impacts, plausible causes and proposed solution. Food Security, 7: 303 – 321.</w:t>
+      </w:r>
+    </w:p>
+    <w:p>
+      <w:pPr>
+        <w:pStyle w:val="FirstParagraph"/>
+      </w:pPr>
+      <w:r>
+        <w:t xml:space="preserve">-Cilas. C., Goebel, F.R., Babin, R., and Avelino, J. 2016. Chapter 6: Tropical Crop Pests and Diseases in a Climate Change Setting – A Few Examples. Torquebiau (ed), Climate Change and Agriculture Worldwide. DOI: 10.1007/978-94-017-7462-8_6</w:t>
+      </w:r>
+    </w:p>
+    <w:p>
+      <w:pPr>
+        <w:pStyle w:val="BodyText"/>
+      </w:pPr>
+    </w:p>
+    <w:p>
+      <w:pPr>
+        <w:pStyle w:val="Heading1"/>
+      </w:pPr>
+      <w:bookmarkStart w:id="27" w:name="deliverables"/>
+      <w:bookmarkEnd w:id="27"/>
+      <w:r>
+        <w:t xml:space="preserve">Deliverables</w:t>
+      </w:r>
+    </w:p>
+    <w:p>
+      <w:pPr>
         <w:pStyle w:val="Heading2"/>
       </w:pPr>
-      <w:bookmarkStart w:id="25" w:name="recommendations"/>
-      <w:bookmarkEnd w:id="25"/>
-      <w:r>
-        <w:t xml:space="preserve">Recommendations</w:t>
+      <w:bookmarkStart w:id="28" w:name="deliverable-1---climate-data"/>
+      <w:bookmarkEnd w:id="28"/>
+      <w:r>
+        <w:t xml:space="preserve">Deliverable 1 - Climate data</w:t>
       </w:r>
     </w:p>
     <w:p>
@@ -184,45 +290,12 @@
         <w:pStyle w:val="FirstParagraph"/>
       </w:pPr>
       <w:r>
-        <w:t xml:space="preserve">Based on the observed spatial distribution of data for Oaxaca, it is not possible to pursue further correlation analysis between climate data and coffee leaf rust incidence. The closest climate station-leaf rust data pair is that of the municipality "Candelaria Loxicha", with a station in the neighboring municipality of "Pluma Hidalgo". However, they are approximately 50 km away along a mountain range, which will likely causes environmental conditions to be very different. Instead, exploring the neighboring state of Chiapas might yield some more information.</w:t>
-      </w:r>
-    </w:p>
-    <w:p>
-      <w:pPr>
-        <w:pStyle w:val="BodyText"/>
-      </w:pPr>
-    </w:p>
-    <w:p>
-      <w:pPr>
-        <w:pStyle w:val="Heading1"/>
-      </w:pPr>
-      <w:bookmarkStart w:id="26" w:name="deliverables"/>
-      <w:bookmarkEnd w:id="26"/>
-      <w:r>
-        <w:t xml:space="preserve">Deliverables</w:t>
-      </w:r>
-    </w:p>
-    <w:p>
-      <w:pPr>
-        <w:pStyle w:val="Heading2"/>
-      </w:pPr>
-      <w:bookmarkStart w:id="27" w:name="deliverable-1---climate-data"/>
-      <w:bookmarkEnd w:id="27"/>
-      <w:r>
-        <w:t xml:space="preserve">Deliverable 1 - Climate data</w:t>
-      </w:r>
-    </w:p>
-    <w:p>
-      <w:pPr>
-        <w:pStyle w:val="FirstParagraph"/>
-      </w:pPr>
-      <w:r>
         <w:t xml:space="preserve">This contains daily data for climatic variables collected from weather stations at 2 m above the ground. Data comes from INIFAP's website at</w:t>
       </w:r>
       <w:r>
         <w:t xml:space="preserve"> </w:t>
       </w:r>
-      <w:hyperlink r:id="rId28">
+      <w:hyperlink r:id="rId29">
         <w:r>
           <w:rPr>
             <w:rStyle w:val="Hyperlink"/>
@@ -236,7 +309,7 @@
       <w:r>
         <w:t xml:space="preserve"> </w:t>
       </w:r>
-      <w:hyperlink r:id="rId29">
+      <w:hyperlink r:id="rId30">
         <w:r>
           <w:rPr>
             <w:rStyle w:val="Hyperlink"/>
@@ -253,7 +326,7 @@
       <w:r>
         <w:t xml:space="preserve"> </w:t>
       </w:r>
-      <w:hyperlink r:id="rId30">
+      <w:hyperlink r:id="rId31">
         <w:r>
           <w:rPr>
             <w:rStyle w:val="Hyperlink"/>
@@ -268,7 +341,7 @@
     <w:p>
       <w:pPr>
         <w:numPr>
-          <w:numId w:val="1001"/>
+          <w:numId w:val="1002"/>
           <w:ilvl w:val="0"/>
         </w:numPr>
       </w:pPr>
@@ -285,7 +358,7 @@
     <w:p>
       <w:pPr>
         <w:numPr>
-          <w:numId w:val="1001"/>
+          <w:numId w:val="1002"/>
           <w:ilvl w:val="0"/>
         </w:numPr>
       </w:pPr>
@@ -302,7 +375,7 @@
     <w:p>
       <w:pPr>
         <w:numPr>
-          <w:numId w:val="1001"/>
+          <w:numId w:val="1002"/>
           <w:ilvl w:val="0"/>
         </w:numPr>
       </w:pPr>
@@ -319,7 +392,7 @@
     <w:p>
       <w:pPr>
         <w:numPr>
-          <w:numId w:val="1001"/>
+          <w:numId w:val="1002"/>
           <w:ilvl w:val="0"/>
         </w:numPr>
       </w:pPr>
@@ -336,7 +409,7 @@
     <w:p>
       <w:pPr>
         <w:numPr>
-          <w:numId w:val="1001"/>
+          <w:numId w:val="1002"/>
           <w:ilvl w:val="0"/>
         </w:numPr>
       </w:pPr>
@@ -353,7 +426,7 @@
     <w:p>
       <w:pPr>
         <w:numPr>
-          <w:numId w:val="1001"/>
+          <w:numId w:val="1002"/>
           <w:ilvl w:val="0"/>
         </w:numPr>
       </w:pPr>
@@ -370,7 +443,7 @@
     <w:p>
       <w:pPr>
         <w:numPr>
-          <w:numId w:val="1001"/>
+          <w:numId w:val="1002"/>
           <w:ilvl w:val="0"/>
         </w:numPr>
       </w:pPr>
@@ -387,7 +460,7 @@
     <w:p>
       <w:pPr>
         <w:numPr>
-          <w:numId w:val="1001"/>
+          <w:numId w:val="1002"/>
           <w:ilvl w:val="0"/>
         </w:numPr>
       </w:pPr>
@@ -404,7 +477,7 @@
     <w:p>
       <w:pPr>
         <w:numPr>
-          <w:numId w:val="1001"/>
+          <w:numId w:val="1002"/>
           <w:ilvl w:val="0"/>
         </w:numPr>
       </w:pPr>
@@ -421,7 +494,7 @@
     <w:p>
       <w:pPr>
         <w:numPr>
-          <w:numId w:val="1001"/>
+          <w:numId w:val="1002"/>
           <w:ilvl w:val="0"/>
         </w:numPr>
       </w:pPr>
@@ -438,7 +511,7 @@
     <w:p>
       <w:pPr>
         <w:numPr>
-          <w:numId w:val="1001"/>
+          <w:numId w:val="1002"/>
           <w:ilvl w:val="0"/>
         </w:numPr>
       </w:pPr>
@@ -455,7 +528,7 @@
     <w:p>
       <w:pPr>
         <w:numPr>
-          <w:numId w:val="1001"/>
+          <w:numId w:val="1002"/>
           <w:ilvl w:val="0"/>
         </w:numPr>
       </w:pPr>
@@ -472,7 +545,7 @@
     <w:p>
       <w:pPr>
         <w:numPr>
-          <w:numId w:val="1001"/>
+          <w:numId w:val="1002"/>
           <w:ilvl w:val="0"/>
         </w:numPr>
       </w:pPr>
@@ -489,7 +562,7 @@
     <w:p>
       <w:pPr>
         <w:numPr>
-          <w:numId w:val="1001"/>
+          <w:numId w:val="1002"/>
           <w:ilvl w:val="0"/>
         </w:numPr>
       </w:pPr>
@@ -506,7 +579,7 @@
     <w:p>
       <w:pPr>
         <w:numPr>
-          <w:numId w:val="1001"/>
+          <w:numId w:val="1002"/>
           <w:ilvl w:val="0"/>
         </w:numPr>
       </w:pPr>
@@ -523,7 +596,7 @@
     <w:p>
       <w:pPr>
         <w:numPr>
-          <w:numId w:val="1001"/>
+          <w:numId w:val="1002"/>
           <w:ilvl w:val="0"/>
         </w:numPr>
       </w:pPr>
@@ -540,7 +613,7 @@
     <w:p>
       <w:pPr>
         <w:numPr>
-          <w:numId w:val="1001"/>
+          <w:numId w:val="1002"/>
           <w:ilvl w:val="0"/>
         </w:numPr>
       </w:pPr>
@@ -557,7 +630,7 @@
     <w:p>
       <w:pPr>
         <w:numPr>
-          <w:numId w:val="1001"/>
+          <w:numId w:val="1002"/>
           <w:ilvl w:val="0"/>
         </w:numPr>
       </w:pPr>
@@ -574,7 +647,7 @@
     <w:p>
       <w:pPr>
         <w:numPr>
-          <w:numId w:val="1001"/>
+          <w:numId w:val="1002"/>
           <w:ilvl w:val="0"/>
         </w:numPr>
       </w:pPr>
@@ -592,8 +665,8 @@
       <w:pPr>
         <w:pStyle w:val="Heading2"/>
       </w:pPr>
-      <w:bookmarkStart w:id="31" w:name="deliverable-2---coffee-leaf-rust-data"/>
-      <w:bookmarkEnd w:id="31"/>
+      <w:bookmarkStart w:id="32" w:name="deliverable-2---coffee-leaf-rust-data"/>
+      <w:bookmarkEnd w:id="32"/>
       <w:r>
         <w:t xml:space="preserve">Deliverable 2 - Coffee leaf rust data</w:t>
       </w:r>
@@ -608,7 +681,7 @@
       <w:r>
         <w:t xml:space="preserve"> </w:t>
       </w:r>
-      <w:hyperlink r:id="rId32">
+      <w:hyperlink r:id="rId33">
         <w:r>
           <w:rPr>
             <w:rStyle w:val="Hyperlink"/>
@@ -631,7 +704,7 @@
     <w:p>
       <w:pPr>
         <w:numPr>
-          <w:numId w:val="1002"/>
+          <w:numId w:val="1003"/>
           <w:ilvl w:val="0"/>
         </w:numPr>
       </w:pPr>
@@ -648,7 +721,7 @@
     <w:p>
       <w:pPr>
         <w:numPr>
-          <w:numId w:val="1002"/>
+          <w:numId w:val="1003"/>
           <w:ilvl w:val="0"/>
         </w:numPr>
       </w:pPr>
@@ -665,7 +738,7 @@
     <w:p>
       <w:pPr>
         <w:numPr>
-          <w:numId w:val="1002"/>
+          <w:numId w:val="1003"/>
           <w:ilvl w:val="0"/>
         </w:numPr>
       </w:pPr>
@@ -682,7 +755,7 @@
     <w:p>
       <w:pPr>
         <w:numPr>
-          <w:numId w:val="1002"/>
+          <w:numId w:val="1003"/>
           <w:ilvl w:val="0"/>
         </w:numPr>
       </w:pPr>
@@ -699,7 +772,7 @@
     <w:p>
       <w:pPr>
         <w:numPr>
-          <w:numId w:val="1002"/>
+          <w:numId w:val="1003"/>
           <w:ilvl w:val="0"/>
         </w:numPr>
       </w:pPr>
@@ -716,7 +789,7 @@
     <w:p>
       <w:pPr>
         <w:numPr>
-          <w:numId w:val="1002"/>
+          <w:numId w:val="1003"/>
           <w:ilvl w:val="0"/>
         </w:numPr>
       </w:pPr>
@@ -733,7 +806,7 @@
     <w:p>
       <w:pPr>
         <w:numPr>
-          <w:numId w:val="1002"/>
+          <w:numId w:val="1003"/>
           <w:ilvl w:val="0"/>
         </w:numPr>
       </w:pPr>
@@ -750,7 +823,7 @@
     <w:p>
       <w:pPr>
         <w:numPr>
-          <w:numId w:val="1002"/>
+          <w:numId w:val="1003"/>
           <w:ilvl w:val="0"/>
         </w:numPr>
       </w:pPr>
@@ -767,7 +840,7 @@
     <w:p>
       <w:pPr>
         <w:numPr>
-          <w:numId w:val="1002"/>
+          <w:numId w:val="1003"/>
           <w:ilvl w:val="0"/>
         </w:numPr>
       </w:pPr>
@@ -784,7 +857,7 @@
     <w:p>
       <w:pPr>
         <w:numPr>
-          <w:numId w:val="1002"/>
+          <w:numId w:val="1003"/>
           <w:ilvl w:val="0"/>
         </w:numPr>
       </w:pPr>
@@ -801,7 +874,7 @@
     <w:p>
       <w:pPr>
         <w:numPr>
-          <w:numId w:val="1002"/>
+          <w:numId w:val="1003"/>
           <w:ilvl w:val="0"/>
         </w:numPr>
       </w:pPr>
@@ -836,8 +909,8 @@
       <w:pPr>
         <w:pStyle w:val="Heading2"/>
       </w:pPr>
-      <w:bookmarkStart w:id="33" w:name="deliverable-3---other-climate-data"/>
-      <w:bookmarkEnd w:id="33"/>
+      <w:bookmarkStart w:id="34" w:name="deliverable-3---other-climate-data"/>
+      <w:bookmarkEnd w:id="34"/>
       <w:r>
         <w:t xml:space="preserve">Deliverable 3 - Other climate data</w:t>
       </w:r>
@@ -852,7 +925,7 @@
       <w:r>
         <w:t xml:space="preserve"> </w:t>
       </w:r>
-      <w:hyperlink r:id="rId34">
+      <w:hyperlink r:id="rId35">
         <w:r>
           <w:rPr>
             <w:rStyle w:val="Hyperlink"/>
@@ -875,7 +948,7 @@
     <w:p>
       <w:pPr>
         <w:numPr>
-          <w:numId w:val="1003"/>
+          <w:numId w:val="1004"/>
           <w:ilvl w:val="0"/>
         </w:numPr>
       </w:pPr>
@@ -892,7 +965,7 @@
     <w:p>
       <w:pPr>
         <w:numPr>
-          <w:numId w:val="1003"/>
+          <w:numId w:val="1004"/>
           <w:ilvl w:val="0"/>
         </w:numPr>
       </w:pPr>
@@ -909,7 +982,7 @@
     <w:p>
       <w:pPr>
         <w:numPr>
-          <w:numId w:val="1003"/>
+          <w:numId w:val="1004"/>
           <w:ilvl w:val="0"/>
         </w:numPr>
       </w:pPr>
@@ -926,7 +999,7 @@
     <w:p>
       <w:pPr>
         <w:numPr>
-          <w:numId w:val="1003"/>
+          <w:numId w:val="1004"/>
           <w:ilvl w:val="0"/>
         </w:numPr>
       </w:pPr>
@@ -943,7 +1016,7 @@
     <w:p>
       <w:pPr>
         <w:numPr>
-          <w:numId w:val="1003"/>
+          <w:numId w:val="1004"/>
           <w:ilvl w:val="0"/>
         </w:numPr>
       </w:pPr>
@@ -960,7 +1033,7 @@
     <w:p>
       <w:pPr>
         <w:numPr>
-          <w:numId w:val="1003"/>
+          <w:numId w:val="1004"/>
           <w:ilvl w:val="0"/>
         </w:numPr>
       </w:pPr>
@@ -977,7 +1050,7 @@
     <w:p>
       <w:pPr>
         <w:numPr>
-          <w:numId w:val="1003"/>
+          <w:numId w:val="1004"/>
           <w:ilvl w:val="0"/>
         </w:numPr>
       </w:pPr>
@@ -994,7 +1067,7 @@
     <w:p>
       <w:pPr>
         <w:numPr>
-          <w:numId w:val="1003"/>
+          <w:numId w:val="1004"/>
           <w:ilvl w:val="0"/>
         </w:numPr>
       </w:pPr>
@@ -1011,7 +1084,7 @@
     <w:p>
       <w:pPr>
         <w:numPr>
-          <w:numId w:val="1003"/>
+          <w:numId w:val="1004"/>
           <w:ilvl w:val="0"/>
         </w:numPr>
       </w:pPr>
@@ -1028,7 +1101,7 @@
     <w:p>
       <w:pPr>
         <w:numPr>
-          <w:numId w:val="1003"/>
+          <w:numId w:val="1004"/>
           <w:ilvl w:val="0"/>
         </w:numPr>
       </w:pPr>
@@ -1045,7 +1118,7 @@
     <w:p>
       <w:pPr>
         <w:numPr>
-          <w:numId w:val="1003"/>
+          <w:numId w:val="1004"/>
           <w:ilvl w:val="0"/>
         </w:numPr>
       </w:pPr>
@@ -1062,7 +1135,7 @@
     <w:p>
       <w:pPr>
         <w:numPr>
-          <w:numId w:val="1003"/>
+          <w:numId w:val="1004"/>
           <w:ilvl w:val="0"/>
         </w:numPr>
       </w:pPr>
@@ -1079,7 +1152,7 @@
     <w:p>
       <w:pPr>
         <w:numPr>
-          <w:numId w:val="1003"/>
+          <w:numId w:val="1004"/>
           <w:ilvl w:val="0"/>
         </w:numPr>
       </w:pPr>
@@ -1096,7 +1169,7 @@
     <w:p>
       <w:pPr>
         <w:numPr>
-          <w:numId w:val="1003"/>
+          <w:numId w:val="1004"/>
           <w:ilvl w:val="0"/>
         </w:numPr>
       </w:pPr>
@@ -1113,7 +1186,7 @@
     <w:p>
       <w:pPr>
         <w:numPr>
-          <w:numId w:val="1003"/>
+          <w:numId w:val="1004"/>
           <w:ilvl w:val="0"/>
         </w:numPr>
       </w:pPr>
@@ -1136,11 +1209,30 @@
       <w:pPr>
         <w:pStyle w:val="Heading2"/>
       </w:pPr>
-      <w:bookmarkStart w:id="35" w:name="figures"/>
-      <w:bookmarkEnd w:id="35"/>
+      <w:bookmarkStart w:id="36" w:name="figures"/>
+      <w:bookmarkEnd w:id="36"/>
       <w:r>
         <w:t xml:space="preserve">Figures</w:t>
       </w:r>
+    </w:p>
+    <w:p>
+      <w:pPr>
+        <w:pStyle w:val="FirstParagraph"/>
+      </w:pPr>
+      <w:r>
+        <w:t xml:space="preserve">All figures are available as interactive figures at</w:t>
+      </w:r>
+      <w:r>
+        <w:t xml:space="preserve"> </w:t>
+      </w:r>
+      <w:hyperlink r:id="rId37">
+        <w:r>
+          <w:rPr>
+            <w:rStyle w:val="Hyperlink"/>
+          </w:rPr>
+          <w:t xml:space="preserve">https://jcvdav.github.io/OaxacaLeafRust/Deliverable4.html</w:t>
+        </w:r>
+      </w:hyperlink>
     </w:p>
     <w:p>
       <w:pPr>
@@ -1162,7 +1254,7 @@
                     </pic:cNvPicPr>
                   </pic:nvPicPr>
                   <pic:blipFill>
-                    <a:blip r:embed="rId36"/>
+                    <a:blip r:embed="rId38"/>
                     <a:stretch>
                       <a:fillRect/>
                     </a:stretch>
@@ -1234,7 +1326,7 @@
                     </pic:cNvPicPr>
                   </pic:nvPicPr>
                   <pic:blipFill>
-                    <a:blip r:embed="rId37"/>
+                    <a:blip r:embed="rId39"/>
                     <a:stretch>
                       <a:fillRect/>
                     </a:stretch>
@@ -1287,8 +1379,8 @@
       <w:pPr>
         <w:pStyle w:val="Heading2"/>
       </w:pPr>
-      <w:bookmarkStart w:id="38" w:name="spatial-distribution-of-data"/>
-      <w:bookmarkEnd w:id="38"/>
+      <w:bookmarkStart w:id="40" w:name="spatial-distribution-of-data"/>
+      <w:bookmarkEnd w:id="40"/>
       <w:r>
         <w:t xml:space="preserve">Spatial distribution of data</w:t>
       </w:r>
@@ -1308,147 +1400,6 @@
                 <pic:pic>
                   <pic:nvPicPr>
                     <pic:cNvPr descr="Deliverable4_files/figure-docx/unnamed-chunk-3-1.png" id="0" name="Picture"/>
-                    <pic:cNvPicPr>
-                      <a:picLocks noChangeArrowheads="1" noChangeAspect="1"/>
-                    </pic:cNvPicPr>
-                  </pic:nvPicPr>
-                  <pic:blipFill>
-                    <a:blip r:embed="rId39"/>
-                    <a:stretch>
-                      <a:fillRect/>
-                    </a:stretch>
-                  </pic:blipFill>
-                  <pic:spPr bwMode="auto">
-                    <a:xfrm>
-                      <a:off x="0" y="0"/>
-                      <a:ext cx="5334000" cy="2667000"/>
-                    </a:xfrm>
-                    <a:prstGeom prst="rect">
-                      <a:avLst/>
-                    </a:prstGeom>
-                    <a:noFill/>
-                    <a:ln w="9525">
-                      <a:noFill/>
-                      <a:headEnd/>
-                      <a:tailEnd/>
-                    </a:ln>
-                  </pic:spPr>
-                </pic:pic>
-              </a:graphicData>
-            </a:graphic>
-          </wp:inline>
-        </w:drawing>
-      </w:r>
-    </w:p>
-    <w:p>
-      <w:pPr>
-        <w:pStyle w:val="ImageCaption"/>
-      </w:pPr>
-      <w:r>
-        <w:rPr>
-          <w:b/>
-        </w:rPr>
-        <w:t xml:space="preserve">Figure 3 -</w:t>
-      </w:r>
-      <w:r>
-        <w:t xml:space="preserve"> </w:t>
-      </w:r>
-      <w:r>
-        <w:t xml:space="preserve">Map of Oaxaca and municipalities. Color of municipalities represent the number of weeks (weekly reports) with available information for each municipality, also shown as text over each municipality. Red dots indicate the locations of weather stations from which data is available from INIFAP's database.</w:t>
-      </w:r>
-    </w:p>
-    <w:p>
-      <w:pPr>
-        <w:pStyle w:val="BodyText"/>
-      </w:pPr>
-    </w:p>
-    <w:p>
-      <w:pPr>
-        <w:pStyle w:val="FigureWithCaption"/>
-      </w:pPr>
-      <w:r>
-        <w:drawing>
-          <wp:inline>
-            <wp:extent cx="5334000" cy="6788727"/>
-            <wp:effectExtent b="0" l="0" r="0" t="0"/>
-            <wp:docPr descr="Figure 4 - Initial and final times of sampling for each station. This represents a subser of all stations to reduce the size of the graph. This subset represents stations with more than 30 years of data, from 2010 back. These window of meassurements may be interrupted at different points for different stations." id="1" name="Picture"/>
-            <a:graphic>
-              <a:graphicData uri="http://schemas.openxmlformats.org/drawingml/2006/picture">
-                <pic:pic>
-                  <pic:nvPicPr>
-                    <pic:cNvPr descr="Deliverable4_files/figure-docx/unnamed-chunk-4-1.png" id="0" name="Picture"/>
-                    <pic:cNvPicPr>
-                      <a:picLocks noChangeArrowheads="1" noChangeAspect="1"/>
-                    </pic:cNvPicPr>
-                  </pic:nvPicPr>
-                  <pic:blipFill>
-                    <a:blip r:embed="rId40"/>
-                    <a:stretch>
-                      <a:fillRect/>
-                    </a:stretch>
-                  </pic:blipFill>
-                  <pic:spPr bwMode="auto">
-                    <a:xfrm>
-                      <a:off x="0" y="0"/>
-                      <a:ext cx="5334000" cy="6788727"/>
-                    </a:xfrm>
-                    <a:prstGeom prst="rect">
-                      <a:avLst/>
-                    </a:prstGeom>
-                    <a:noFill/>
-                    <a:ln w="9525">
-                      <a:noFill/>
-                      <a:headEnd/>
-                      <a:tailEnd/>
-                    </a:ln>
-                  </pic:spPr>
-                </pic:pic>
-              </a:graphicData>
-            </a:graphic>
-          </wp:inline>
-        </w:drawing>
-      </w:r>
-    </w:p>
-    <w:p>
-      <w:pPr>
-        <w:pStyle w:val="ImageCaption"/>
-      </w:pPr>
-      <w:r>
-        <w:rPr>
-          <w:b/>
-        </w:rPr>
-        <w:t xml:space="preserve">Figure 4 -</w:t>
-      </w:r>
-      <w:r>
-        <w:rPr>
-          <w:b/>
-        </w:rPr>
-        <w:t xml:space="preserve"> </w:t>
-      </w:r>
-      <w:r>
-        <w:t xml:space="preserve">Initial and final times of sampling for each station. This represents a subser of all stations to reduce the size of the graph. This subset represents stations with more than 30 years of data, from 2010 back. These window of meassurements may be interrupted at different points for different stations.</w:t>
-      </w:r>
-    </w:p>
-    <w:p>
-      <w:pPr>
-        <w:pStyle w:val="BodyText"/>
-      </w:pPr>
-    </w:p>
-    <w:p>
-      <w:pPr>
-        <w:pStyle w:val="FigureWithCaption"/>
-      </w:pPr>
-      <w:r>
-        <w:drawing>
-          <wp:inline>
-            <wp:extent cx="5334000" cy="2667000"/>
-            <wp:effectExtent b="0" l="0" r="0" t="0"/>
-            <wp:docPr descr="Figure 5 - Map of Oaxaca and municipalities. Color of municipalities represent the number of weeks (weekly reports) with available information for each municipality, also shown as text over each municipality. Red dots indicate the locations of weather stations from which data is available up to 2012 from CLICOM's database." id="1" name="Picture"/>
-            <a:graphic>
-              <a:graphicData uri="http://schemas.openxmlformats.org/drawingml/2006/picture">
-                <pic:pic>
-                  <pic:nvPicPr>
-                    <pic:cNvPr descr="Deliverable4_files/figure-docx/unnamed-chunk-5-1.png" id="0" name="Picture"/>
                     <pic:cNvPicPr>
                       <a:picLocks noChangeArrowheads="1" noChangeAspect="1"/>
                     </pic:cNvPicPr>
@@ -1489,6 +1440,147 @@
         <w:rPr>
           <w:b/>
         </w:rPr>
+        <w:t xml:space="preserve">Figure 3 -</w:t>
+      </w:r>
+      <w:r>
+        <w:t xml:space="preserve"> </w:t>
+      </w:r>
+      <w:r>
+        <w:t xml:space="preserve">Map of Oaxaca and municipalities. Color of municipalities represent the number of weeks (weekly reports) with available information for each municipality, also shown as text over each municipality. Red dots indicate the locations of weather stations from which data is available from INIFAP's database.</w:t>
+      </w:r>
+    </w:p>
+    <w:p>
+      <w:pPr>
+        <w:pStyle w:val="BodyText"/>
+      </w:pPr>
+    </w:p>
+    <w:p>
+      <w:pPr>
+        <w:pStyle w:val="FigureWithCaption"/>
+      </w:pPr>
+      <w:r>
+        <w:drawing>
+          <wp:inline>
+            <wp:extent cx="5334000" cy="6788727"/>
+            <wp:effectExtent b="0" l="0" r="0" t="0"/>
+            <wp:docPr descr="Figure 4 - Initial and final times of sampling for each station. This represents a subser of all stations to reduce the size of the graph. This subset represents stations with more than 30 years of data, from 2010 back. These window of meassurements may be interrupted at different points for different stations." id="1" name="Picture"/>
+            <a:graphic>
+              <a:graphicData uri="http://schemas.openxmlformats.org/drawingml/2006/picture">
+                <pic:pic>
+                  <pic:nvPicPr>
+                    <pic:cNvPr descr="Deliverable4_files/figure-docx/unnamed-chunk-4-1.png" id="0" name="Picture"/>
+                    <pic:cNvPicPr>
+                      <a:picLocks noChangeArrowheads="1" noChangeAspect="1"/>
+                    </pic:cNvPicPr>
+                  </pic:nvPicPr>
+                  <pic:blipFill>
+                    <a:blip r:embed="rId42"/>
+                    <a:stretch>
+                      <a:fillRect/>
+                    </a:stretch>
+                  </pic:blipFill>
+                  <pic:spPr bwMode="auto">
+                    <a:xfrm>
+                      <a:off x="0" y="0"/>
+                      <a:ext cx="5334000" cy="6788727"/>
+                    </a:xfrm>
+                    <a:prstGeom prst="rect">
+                      <a:avLst/>
+                    </a:prstGeom>
+                    <a:noFill/>
+                    <a:ln w="9525">
+                      <a:noFill/>
+                      <a:headEnd/>
+                      <a:tailEnd/>
+                    </a:ln>
+                  </pic:spPr>
+                </pic:pic>
+              </a:graphicData>
+            </a:graphic>
+          </wp:inline>
+        </w:drawing>
+      </w:r>
+    </w:p>
+    <w:p>
+      <w:pPr>
+        <w:pStyle w:val="ImageCaption"/>
+      </w:pPr>
+      <w:r>
+        <w:rPr>
+          <w:b/>
+        </w:rPr>
+        <w:t xml:space="preserve">Figure 4 -</w:t>
+      </w:r>
+      <w:r>
+        <w:rPr>
+          <w:b/>
+        </w:rPr>
+        <w:t xml:space="preserve"> </w:t>
+      </w:r>
+      <w:r>
+        <w:t xml:space="preserve">Initial and final times of sampling for each station. This represents a subser of all stations to reduce the size of the graph. This subset represents stations with more than 30 years of data, from 2010 back. These window of meassurements may be interrupted at different points for different stations.</w:t>
+      </w:r>
+    </w:p>
+    <w:p>
+      <w:pPr>
+        <w:pStyle w:val="BodyText"/>
+      </w:pPr>
+    </w:p>
+    <w:p>
+      <w:pPr>
+        <w:pStyle w:val="FigureWithCaption"/>
+      </w:pPr>
+      <w:r>
+        <w:drawing>
+          <wp:inline>
+            <wp:extent cx="5334000" cy="2667000"/>
+            <wp:effectExtent b="0" l="0" r="0" t="0"/>
+            <wp:docPr descr="Figure 5 - Map of Oaxaca and municipalities. Color of municipalities represent the number of weeks (weekly reports) with available information for each municipality, also shown as text over each municipality. Red dots indicate the locations of weather stations from which data is available up to 2012 from CLICOM's database." id="1" name="Picture"/>
+            <a:graphic>
+              <a:graphicData uri="http://schemas.openxmlformats.org/drawingml/2006/picture">
+                <pic:pic>
+                  <pic:nvPicPr>
+                    <pic:cNvPr descr="Deliverable4_files/figure-docx/unnamed-chunk-5-1.png" id="0" name="Picture"/>
+                    <pic:cNvPicPr>
+                      <a:picLocks noChangeArrowheads="1" noChangeAspect="1"/>
+                    </pic:cNvPicPr>
+                  </pic:nvPicPr>
+                  <pic:blipFill>
+                    <a:blip r:embed="rId43"/>
+                    <a:stretch>
+                      <a:fillRect/>
+                    </a:stretch>
+                  </pic:blipFill>
+                  <pic:spPr bwMode="auto">
+                    <a:xfrm>
+                      <a:off x="0" y="0"/>
+                      <a:ext cx="5334000" cy="2667000"/>
+                    </a:xfrm>
+                    <a:prstGeom prst="rect">
+                      <a:avLst/>
+                    </a:prstGeom>
+                    <a:noFill/>
+                    <a:ln w="9525">
+                      <a:noFill/>
+                      <a:headEnd/>
+                      <a:tailEnd/>
+                    </a:ln>
+                  </pic:spPr>
+                </pic:pic>
+              </a:graphicData>
+            </a:graphic>
+          </wp:inline>
+        </w:drawing>
+      </w:r>
+    </w:p>
+    <w:p>
+      <w:pPr>
+        <w:pStyle w:val="ImageCaption"/>
+      </w:pPr>
+      <w:r>
+        <w:rPr>
+          <w:b/>
+        </w:rPr>
         <w:t xml:space="preserve">Figure 5 -</w:t>
       </w:r>
       <w:r>
@@ -1606,7 +1698,7 @@
     </w:lvl>
   </w:abstractNum>
   <w:abstractNum w:abstractNumId="990">
-    <w:nsid w:val="fdd311eb"/>
+    <w:nsid w:val="de58c5ea"/>
     <w:multiLevelType w:val="multilevel"/>
     <w:lvl w:ilvl="0">
       <w:numFmt w:val="bullet"/>
@@ -1687,7 +1779,7 @@
     </w:lvl>
   </w:abstractNum>
   <w:abstractNum w:abstractNumId="991">
-    <w:nsid w:val="669a9d78"/>
+    <w:nsid w:val="8071f287"/>
     <w:multiLevelType w:val="multilevel"/>
     <w:lvl w:ilvl="0">
       <w:numFmt w:val="bullet"/>
@@ -1780,6 +1872,9 @@
     <w:abstractNumId w:val="991"/>
   </w:num>
   <w:num w:numId="1003">
+    <w:abstractNumId w:val="991"/>
+  </w:num>
+  <w:num w:numId="1004">
     <w:abstractNumId w:val="991"/>
   </w:num>
 </w:numbering>

</xml_diff>